<commit_message>
Added Tipo de Contrato
</commit_message>
<xml_diff>
--- a/public/templateCaucao.docx
+++ b/public/templateCaucao.docx
@@ -1314,7 +1314,8 @@
         <w:rPr>
           <w:rFonts w:eastAsia="Arial" w:cs="Arial"/>
           <w:color w:val="000000"/>
-          <w:szCs w:val="24"/>
+          <w:sz w:val="18"/>
+          <w:szCs w:val="18"/>
         </w:rPr>
       </w:pPr>
     </w:p>
@@ -1923,6 +1924,26 @@
           <w:szCs w:val="20"/>
         </w:rPr>
         <w:t>, possui as características contidas no auto de vistoria anexo, que desde já aceitam expressamente.</w:t>
+      </w:r>
+    </w:p>
+    <w:p>
+      <w:pPr>
+        <w:suppressAutoHyphens w:val="0"/>
+        <w:rPr>
+          <w:rFonts w:eastAsia="Arial" w:cs="Arial"/>
+          <w:color w:val="000000"/>
+          <w:sz w:val="20"/>
+          <w:szCs w:val="20"/>
+        </w:rPr>
+      </w:pPr>
+      <w:r>
+        <w:rPr>
+          <w:rFonts w:eastAsia="Arial" w:cs="Arial"/>
+          <w:color w:val="000000"/>
+          <w:sz w:val="20"/>
+          <w:szCs w:val="20"/>
+        </w:rPr>
+        <w:br w:type="page"/>
       </w:r>
     </w:p>
     <w:p>
@@ -4416,7 +4437,15 @@
                                 <w:b/>
                                 <w:color w:val="000000"/>
                               </w:rPr>
-                              <w:t>valor_pagamento</w:t>
+                              <w:t>valor_</w:t>
+                            </w:r>
+                            <w:r>
+                              <w:rPr>
+                                <w:rFonts w:eastAsia="Arial" w:cs="Arial"/>
+                                <w:b/>
+                                <w:color w:val="000000"/>
+                              </w:rPr>
+                              <w:t>aluguel</w:t>
                             </w:r>
                             <w:proofErr w:type="spellEnd"/>
                             <w:r>
@@ -4449,7 +4478,15 @@
                                 <w:color w:val="000000"/>
                                 <w:sz w:val="22"/>
                               </w:rPr>
-                              <w:t>valor_escrito</w:t>
+                              <w:t>valor_</w:t>
+                            </w:r>
+                            <w:r>
+                              <w:rPr>
+                                <w:rFonts w:eastAsia="Arial" w:cs="Arial"/>
+                                <w:color w:val="000000"/>
+                                <w:sz w:val="22"/>
+                              </w:rPr>
+                              <w:t>aluguel_escrito</w:t>
                             </w:r>
                             <w:proofErr w:type="spellEnd"/>
                             <w:r>
@@ -4514,7 +4551,15 @@
                           <w:b/>
                           <w:color w:val="000000"/>
                         </w:rPr>
-                        <w:t>valor_pagamento</w:t>
+                        <w:t>valor_</w:t>
+                      </w:r>
+                      <w:r>
+                        <w:rPr>
+                          <w:rFonts w:eastAsia="Arial" w:cs="Arial"/>
+                          <w:b/>
+                          <w:color w:val="000000"/>
+                        </w:rPr>
+                        <w:t>aluguel</w:t>
                       </w:r>
                       <w:proofErr w:type="spellEnd"/>
                       <w:r>
@@ -4547,7 +4592,15 @@
                           <w:color w:val="000000"/>
                           <w:sz w:val="22"/>
                         </w:rPr>
-                        <w:t>valor_escrito</w:t>
+                        <w:t>valor_</w:t>
+                      </w:r>
+                      <w:r>
+                        <w:rPr>
+                          <w:rFonts w:eastAsia="Arial" w:cs="Arial"/>
+                          <w:color w:val="000000"/>
+                          <w:sz w:val="22"/>
+                        </w:rPr>
+                        <w:t>aluguel_escrito</w:t>
                       </w:r>
                       <w:proofErr w:type="spellEnd"/>
                       <w:r>
@@ -7020,78 +7073,24 @@
         <w:rPr>
           <w:rFonts w:eastAsia="Arial" w:cs="Arial"/>
           <w:color w:val="333333"/>
-          <w:szCs w:val="24"/>
-        </w:rPr>
-      </w:pPr>
-    </w:p>
-    <w:p>
-      <w:pPr>
-        <w:pBdr>
-          <w:top w:val="nil"/>
-          <w:left w:val="nil"/>
-          <w:bottom w:val="nil"/>
-          <w:right w:val="nil"/>
-          <w:between w:val="nil"/>
-        </w:pBdr>
-        <w:spacing w:line="360" w:lineRule="auto"/>
-        <w:jc w:val="both"/>
-        <w:rPr>
-          <w:rFonts w:eastAsia="Arial" w:cs="Arial"/>
-          <w:color w:val="333333"/>
-          <w:szCs w:val="24"/>
-        </w:rPr>
-      </w:pPr>
-    </w:p>
-    <w:p>
-      <w:pPr>
-        <w:pBdr>
-          <w:top w:val="nil"/>
-          <w:left w:val="nil"/>
-          <w:bottom w:val="nil"/>
-          <w:right w:val="nil"/>
-          <w:between w:val="nil"/>
-        </w:pBdr>
-        <w:spacing w:line="360" w:lineRule="auto"/>
-        <w:jc w:val="both"/>
-        <w:rPr>
-          <w:rFonts w:eastAsia="Arial" w:cs="Arial"/>
-          <w:color w:val="333333"/>
-          <w:szCs w:val="24"/>
-        </w:rPr>
-      </w:pPr>
-    </w:p>
-    <w:p>
-      <w:pPr>
-        <w:pBdr>
-          <w:top w:val="nil"/>
-          <w:left w:val="nil"/>
-          <w:bottom w:val="nil"/>
-          <w:right w:val="nil"/>
-          <w:between w:val="nil"/>
-        </w:pBdr>
-        <w:spacing w:line="360" w:lineRule="auto"/>
-        <w:jc w:val="both"/>
-        <w:rPr>
-          <w:rFonts w:eastAsia="Arial" w:cs="Arial"/>
-          <w:color w:val="333333"/>
-          <w:szCs w:val="24"/>
+          <w:sz w:val="14"/>
+          <w:szCs w:val="14"/>
         </w:rPr>
       </w:pPr>
       <w:r>
         <w:rPr>
           <w:noProof/>
         </w:rPr>
-        <w:lastRenderedPageBreak/>
         <mc:AlternateContent>
           <mc:Choice Requires="wps">
             <w:drawing>
-              <wp:anchor distT="1270" distB="0" distL="635" distR="1270" simplePos="0" relativeHeight="251681792" behindDoc="0" locked="0" layoutInCell="1" hidden="0" allowOverlap="1" wp14:anchorId="7DEF4282" wp14:editId="15A2C784">
+              <wp:anchor distT="1270" distB="0" distL="635" distR="1270" simplePos="0" relativeHeight="251681792" behindDoc="0" locked="0" layoutInCell="1" hidden="0" allowOverlap="1" wp14:anchorId="7DEF4282" wp14:editId="5F225C1C">
                 <wp:simplePos x="0" y="0"/>
-                <wp:positionH relativeFrom="column">
-                  <wp:posOffset>635</wp:posOffset>
+                <wp:positionH relativeFrom="margin">
+                  <wp:align>left</wp:align>
                 </wp:positionH>
                 <wp:positionV relativeFrom="paragraph">
-                  <wp:posOffset>-64830</wp:posOffset>
+                  <wp:posOffset>152400</wp:posOffset>
                 </wp:positionV>
                 <wp:extent cx="2167890" cy="351155"/>
                 <wp:effectExtent l="0" t="0" r="3810" b="0"/>
@@ -7149,7 +7148,7 @@
           </mc:Choice>
           <mc:Fallback>
             <w:pict>
-              <v:roundrect w14:anchorId="7DEF4282" id="Rectangle: Rounded Corners 130" o:spid="_x0000_s1071" style="position:absolute;left:0;text-align:left;margin-left:.05pt;margin-top:-5.1pt;width:170.7pt;height:27.65pt;z-index:251681792;visibility:visible;mso-wrap-style:square;mso-wrap-distance-left:.05pt;mso-wrap-distance-top:.1pt;mso-wrap-distance-right:.1pt;mso-wrap-distance-bottom:0;mso-position-horizontal:absolute;mso-position-horizontal-relative:text;mso-position-vertical:absolute;mso-position-vertical-relative:text;v-text-anchor:top" arcsize="10923f" o:gfxdata="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" fillcolor="#13213c" stroked="f">
+              <v:roundrect w14:anchorId="7DEF4282" id="Rectangle: Rounded Corners 130" o:spid="_x0000_s1071" style="position:absolute;left:0;text-align:left;margin-left:0;margin-top:12pt;width:170.7pt;height:27.65pt;z-index:251681792;visibility:visible;mso-wrap-style:square;mso-wrap-distance-left:.05pt;mso-wrap-distance-top:.1pt;mso-wrap-distance-right:.1pt;mso-wrap-distance-bottom:0;mso-position-horizontal:left;mso-position-horizontal-relative:margin;mso-position-vertical:absolute;mso-position-vertical-relative:text;v-text-anchor:top" arcsize="10923f" o:gfxdata="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" fillcolor="#13213c" stroked="f">
                 <v:textbox inset="2.53958mm,1.2694mm,2.53958mm,1.2694mm">
                   <w:txbxContent>
                     <w:p>
@@ -7169,11 +7168,30 @@
                     </w:p>
                   </w:txbxContent>
                 </v:textbox>
+                <w10:wrap anchorx="margin"/>
               </v:roundrect>
             </w:pict>
           </mc:Fallback>
         </mc:AlternateContent>
       </w:r>
+    </w:p>
+    <w:p>
+      <w:pPr>
+        <w:pBdr>
+          <w:top w:val="nil"/>
+          <w:left w:val="nil"/>
+          <w:bottom w:val="nil"/>
+          <w:right w:val="nil"/>
+          <w:between w:val="nil"/>
+        </w:pBdr>
+        <w:spacing w:line="360" w:lineRule="auto"/>
+        <w:jc w:val="both"/>
+        <w:rPr>
+          <w:rFonts w:eastAsia="Arial" w:cs="Arial"/>
+          <w:color w:val="333333"/>
+          <w:szCs w:val="24"/>
+        </w:rPr>
+      </w:pPr>
     </w:p>
     <w:p>
       <w:pPr>
@@ -7203,7 +7221,16 @@
           <w:color w:val="333333"/>
           <w:szCs w:val="24"/>
         </w:rPr>
-        <w:t>A locação terá validade de 36(trinta e seis) meses, terá início e fim conforme as datas estabelecidas abaixo. Na última data o imóvel deverá ser devolvido nas condições previstas na Cláusula 5ª, efetivando-se com a entrega das chaves, independentemente de aviso ou qualquer outra medida judicial ou extrajudicial.</w:t>
+        <w:t xml:space="preserve">A locação terá validade de 36(trinta e seis) meses, terá início e fim conforme as datas estabelecidas abaixo. Na última data o imóvel deverá ser devolvido </w:t>
+      </w:r>
+      <w:r>
+        <w:rPr>
+          <w:rFonts w:eastAsia="Arial" w:cs="Arial"/>
+          <w:color w:val="333333"/>
+          <w:szCs w:val="24"/>
+        </w:rPr>
+        <w:lastRenderedPageBreak/>
+        <w:t>nas condições previstas na Cláusula 5ª, efetivando-se com a entrega das chaves, independentemente de aviso ou qualquer outra medida judicial ou extrajudicial.</w:t>
       </w:r>
     </w:p>
     <w:tbl>
@@ -8603,7 +8630,6 @@
           <w:color w:val="000000"/>
           <w:szCs w:val="24"/>
         </w:rPr>
-        <w:lastRenderedPageBreak/>
         <w:t xml:space="preserve"> - Multa contratual por infração legal e/ou desocupação antecipada;</w:t>
       </w:r>
     </w:p>
@@ -9527,7 +9553,6 @@
           <w:color w:val="333333"/>
           <w:szCs w:val="24"/>
         </w:rPr>
-        <w:lastRenderedPageBreak/>
         <w:t>O</w:t>
       </w:r>
       <w:r>
@@ -9625,7 +9650,16 @@
           <w:color w:val="333333"/>
           <w:szCs w:val="24"/>
         </w:rPr>
-        <w:t xml:space="preserve"> em até 24(vinte e quatro) horas a partir do aceite, assinatura deste documento e pela compensação do pagamento pelo(a) </w:t>
+        <w:t xml:space="preserve"> em até 24(vinte e quatro) horas a partir do </w:t>
+      </w:r>
+      <w:r>
+        <w:rPr>
+          <w:rFonts w:eastAsia="Arial" w:cs="Arial"/>
+          <w:color w:val="333333"/>
+          <w:szCs w:val="24"/>
+        </w:rPr>
+        <w:lastRenderedPageBreak/>
+        <w:t xml:space="preserve">aceite, assinatura deste documento e pela compensação do pagamento pelo(a) </w:t>
       </w:r>
       <w:r>
         <w:rPr>
@@ -10228,29 +10262,10 @@
       </w:r>
       <w:proofErr w:type="spellStart"/>
       <w:r>
-        <w:t>dia_assinatura</w:t>
+        <w:t>data_assinatura</w:t>
       </w:r>
       <w:proofErr w:type="spellEnd"/>
       <w:r>
-        <w:t xml:space="preserve">} </w:t>
-      </w:r>
-      <w:r>
-        <w:rPr>
-          <w:rFonts w:eastAsia="Arial" w:cs="Arial"/>
-          <w:color w:val="000000"/>
-          <w:szCs w:val="24"/>
-        </w:rPr>
-        <w:t xml:space="preserve">de </w:t>
-      </w:r>
-      <w:r>
-        <w:t>{</w:t>
-      </w:r>
-      <w:proofErr w:type="spellStart"/>
-      <w:r>
-        <w:t>mes_assinatura</w:t>
-      </w:r>
-      <w:proofErr w:type="spellEnd"/>
-      <w:r>
         <w:t>}</w:t>
       </w:r>
       <w:r>
@@ -10259,7 +10274,7 @@
           <w:color w:val="000000"/>
           <w:szCs w:val="24"/>
         </w:rPr>
-        <w:t xml:space="preserve"> de 2025.</w:t>
+        <w:t>.</w:t>
       </w:r>
     </w:p>
     <w:p>
@@ -11783,7 +11798,7 @@
             </wp:anchor>
           </w:drawing>
         </mc:Choice>
-        <mc:Fallback xmlns:sl="http://schemas.openxmlformats.org/schemaLibrary/2006/main" xmlns:a="http://schemas.openxmlformats.org/drawingml/2006/main" xmlns:pic="http://schemas.openxmlformats.org/drawingml/2006/picture" xmlns:c="http://schemas.openxmlformats.org/drawingml/2006/chart" xmlns:lc="http://schemas.openxmlformats.org/drawingml/2006/lockedCanvas" xmlns:dgm="http://schemas.openxmlformats.org/drawingml/2006/diagram" xmlns="http://schemas.microsoft.com/office/tasks/2019/documenttasks" xmlns:cr="http://schemas.microsoft.com/office/comments/2020/reactions">
+        <mc:Fallback xmlns:cr="http://schemas.microsoft.com/office/comments/2020/reactions" xmlns="http://schemas.microsoft.com/office/tasks/2019/documenttasks" xmlns:dgm="http://schemas.openxmlformats.org/drawingml/2006/diagram" xmlns:lc="http://schemas.openxmlformats.org/drawingml/2006/lockedCanvas" xmlns:c="http://schemas.openxmlformats.org/drawingml/2006/chart" xmlns:pic="http://schemas.openxmlformats.org/drawingml/2006/picture" xmlns:a="http://schemas.openxmlformats.org/drawingml/2006/main" xmlns:sl="http://schemas.openxmlformats.org/schemaLibrary/2006/main">
           <w:drawing>
             <wp:anchor allowOverlap="1" behindDoc="1" distB="0" distT="0" distL="0" distR="0" hidden="0" layoutInCell="1" locked="0" relativeHeight="0" simplePos="0">
               <wp:simplePos x="0" y="0"/>
@@ -13731,6 +13746,7 @@
   <w:style w:type="character" w:default="1" w:styleId="DefaultParagraphFont">
     <w:name w:val="Default Paragraph Font"/>
     <w:uiPriority w:val="1"/>
+    <w:semiHidden/>
     <w:unhideWhenUsed/>
   </w:style>
   <w:style w:type="table" w:default="1" w:styleId="TableNormal">

</xml_diff>